<commit_message>
preprocess utils + splitting bug fix + sub sampling
</commit_message>
<xml_diff>
--- a/model_results/mid_results.docx
+++ b/model_results/mid_results.docx
@@ -26,12 +26,174 @@
       <w:r>
         <w:t>Features = All</w:t>
       </w:r>
+      <w:r>
+        <w:t xml:space="preserve"> + remove head</w:t>
+      </w:r>
     </w:p>
     <w:p>
       <w:r>
         <w:t xml:space="preserve">No attention, normalize, augmentation  </w:t>
       </w:r>
     </w:p>
+    <w:p>
+      <w:r>
+        <w:t xml:space="preserve">Data is balanced (simple sub sample) </w:t>
+      </w:r>
+    </w:p>
+    <w:p>
+      <w:r>
+        <w:t>Test accuracy ~ 0.7</w:t>
+      </w:r>
+      <w:r>
+        <w:t>4</w:t>
+      </w:r>
+      <w:r>
+        <w:t xml:space="preserve"> </w:t>
+      </w:r>
+      <w:r>
+        <w:t xml:space="preserve">– can use high </w:t>
+      </w:r>
+      <w:r>
+        <w:t>early</w:t>
+      </w:r>
+      <w:r>
+        <w:t xml:space="preserve"> </w:t>
+      </w:r>
+      <w:r>
+        <w:t>stop</w:t>
+      </w:r>
+      <w:r>
+        <w:t xml:space="preserve"> </w:t>
+      </w:r>
+      <w:r>
+        <w:t>patience</w:t>
+      </w:r>
+      <w:r>
+        <w:t>…</w:t>
+      </w:r>
+    </w:p>
+    <w:p>
+      <w:r>
+        <w:rPr>
+          <w:noProof/>
+        </w:rPr>
+        <w:drawing>
+          <wp:inline distT="0" distB="0" distL="0" distR="0" wp14:anchorId="15880CD0" wp14:editId="60392478">
+            <wp:extent cx="2847954" cy="2019300"/>
+            <wp:effectExtent l="0" t="0" r="0" b="0"/>
+            <wp:docPr id="2" name="Picture 2"/>
+            <wp:cNvGraphicFramePr>
+              <a:graphicFrameLocks xmlns:a="http://schemas.openxmlformats.org/drawingml/2006/main" noChangeAspect="1"/>
+            </wp:cNvGraphicFramePr>
+            <a:graphic xmlns:a="http://schemas.openxmlformats.org/drawingml/2006/main">
+              <a:graphicData uri="http://schemas.openxmlformats.org/drawingml/2006/picture">
+                <pic:pic xmlns:pic="http://schemas.openxmlformats.org/drawingml/2006/picture">
+                  <pic:nvPicPr>
+                    <pic:cNvPr id="0" name="Picture 1"/>
+                    <pic:cNvPicPr>
+                      <a:picLocks noChangeAspect="1" noChangeArrowheads="1"/>
+                    </pic:cNvPicPr>
+                  </pic:nvPicPr>
+                  <pic:blipFill>
+                    <a:blip r:embed="rId4">
+                      <a:extLst>
+                        <a:ext uri="{28A0092B-C50C-407E-A947-70E740481C1C}">
+                          <a14:useLocalDpi xmlns:a14="http://schemas.microsoft.com/office/drawing/2010/main" val="0"/>
+                        </a:ext>
+                      </a:extLst>
+                    </a:blip>
+                    <a:srcRect/>
+                    <a:stretch>
+                      <a:fillRect/>
+                    </a:stretch>
+                  </pic:blipFill>
+                  <pic:spPr bwMode="auto">
+                    <a:xfrm>
+                      <a:off x="0" y="0"/>
+                      <a:ext cx="2859165" cy="2027249"/>
+                    </a:xfrm>
+                    <a:prstGeom prst="rect">
+                      <a:avLst/>
+                    </a:prstGeom>
+                    <a:noFill/>
+                    <a:ln>
+                      <a:noFill/>
+                    </a:ln>
+                  </pic:spPr>
+                </pic:pic>
+              </a:graphicData>
+            </a:graphic>
+          </wp:inline>
+        </w:drawing>
+      </w:r>
+      <w:r>
+        <w:t>no head</w:t>
+      </w:r>
+      <w:r>
+        <w:rPr>
+          <w:noProof/>
+        </w:rPr>
+        <w:drawing>
+          <wp:inline distT="0" distB="0" distL="0" distR="0" wp14:anchorId="1415B0E4" wp14:editId="1F2FE96E">
+            <wp:extent cx="3131820" cy="2187078"/>
+            <wp:effectExtent l="0" t="0" r="0" b="3810"/>
+            <wp:docPr id="3" name="Picture 3" descr="Chart&#10;&#10;Description automatically generated"/>
+            <wp:cNvGraphicFramePr>
+              <a:graphicFrameLocks xmlns:a="http://schemas.openxmlformats.org/drawingml/2006/main" noChangeAspect="1"/>
+            </wp:cNvGraphicFramePr>
+            <a:graphic xmlns:a="http://schemas.openxmlformats.org/drawingml/2006/main">
+              <a:graphicData uri="http://schemas.openxmlformats.org/drawingml/2006/picture">
+                <pic:pic xmlns:pic="http://schemas.openxmlformats.org/drawingml/2006/picture">
+                  <pic:nvPicPr>
+                    <pic:cNvPr id="3" name="Picture 3" descr="Chart&#10;&#10;Description automatically generated"/>
+                    <pic:cNvPicPr>
+                      <a:picLocks noChangeAspect="1" noChangeArrowheads="1"/>
+                    </pic:cNvPicPr>
+                  </pic:nvPicPr>
+                  <pic:blipFill>
+                    <a:blip r:embed="rId5">
+                      <a:extLst>
+                        <a:ext uri="{28A0092B-C50C-407E-A947-70E740481C1C}">
+                          <a14:useLocalDpi xmlns:a14="http://schemas.microsoft.com/office/drawing/2010/main" val="0"/>
+                        </a:ext>
+                      </a:extLst>
+                    </a:blip>
+                    <a:srcRect/>
+                    <a:stretch>
+                      <a:fillRect/>
+                    </a:stretch>
+                  </pic:blipFill>
+                  <pic:spPr bwMode="auto">
+                    <a:xfrm>
+                      <a:off x="0" y="0"/>
+                      <a:ext cx="3139665" cy="2192556"/>
+                    </a:xfrm>
+                    <a:prstGeom prst="rect">
+                      <a:avLst/>
+                    </a:prstGeom>
+                    <a:noFill/>
+                    <a:ln>
+                      <a:noFill/>
+                    </a:ln>
+                  </pic:spPr>
+                </pic:pic>
+              </a:graphicData>
+            </a:graphic>
+          </wp:inline>
+        </w:drawing>
+      </w:r>
+      <w:r>
+        <w:t>all features</w:t>
+      </w:r>
+    </w:p>
+    <w:p/>
+    <w:p/>
+    <w:p/>
+    <w:p/>
+    <w:p/>
+    <w:p/>
+    <w:p/>
+    <w:p/>
     <w:p/>
     <w:tbl>
       <w:tblPr>
@@ -114,41 +276,51 @@
             <w:tcW w:w="7375" w:type="dxa"/>
           </w:tcPr>
           <w:p>
+            <w:pPr>
+              <w:pStyle w:val="HTMLPreformatted"/>
+              <w:shd w:val="clear" w:color="auto" w:fill="FFFFFF"/>
+              <w:wordWrap w:val="0"/>
+              <w:textAlignment w:val="baseline"/>
+              <w:rPr>
+                <w:color w:val="000000"/>
+                <w:sz w:val="21"/>
+                <w:szCs w:val="21"/>
+              </w:rPr>
+            </w:pPr>
             <w:r>
               <w:rPr>
-                <w:rFonts w:ascii="Courier New" w:eastAsia="Times New Roman" w:hAnsi="Courier New" w:cs="Courier New"/>
                 <w:color w:val="000000"/>
-                <w:kern w:val="0"/>
                 <w:sz w:val="21"/>
                 <w:szCs w:val="21"/>
-                <w14:ligatures w14:val="none"/>
               </w:rPr>
-              <w:t>b4_lr0.001_sz3_g0.5_h</w:t>
+              <w:t>b4_lr0.002_sz3_g0.5_h64_nl2_</w:t>
             </w:r>
             <w:r>
               <w:rPr>
-                <w:rFonts w:ascii="Courier New" w:eastAsia="Times New Roman" w:hAnsi="Courier New" w:cs="Courier New" w:hint="cs"/>
                 <w:color w:val="000000"/>
-                <w:kern w:val="0"/>
                 <w:sz w:val="21"/>
                 <w:szCs w:val="21"/>
-                <w:rtl/>
-                <w14:ligatures w14:val="none"/>
               </w:rPr>
-              <w:t>24</w:t>
+              <w:t>no_head</w:t>
             </w:r>
             <w:r>
               <w:rPr>
-                <w:rFonts w:ascii="Courier New" w:eastAsia="Times New Roman" w:hAnsi="Courier New" w:cs="Courier New"/>
                 <w:color w:val="000000"/>
-                <w:kern w:val="0"/>
                 <w:sz w:val="21"/>
                 <w:szCs w:val="21"/>
-                <w14:ligatures w14:val="none"/>
               </w:rPr>
-              <w:t>_nl3</w:t>
+              <w:t>.pt</w:t>
+            </w:r>
+            <w:r>
+              <w:rPr>
+                <w:color w:val="000000"/>
+                <w:sz w:val="21"/>
+                <w:szCs w:val="21"/>
+              </w:rPr>
+              <w:t xml:space="preserve"> (56 features)</w:t>
             </w:r>
           </w:p>
+          <w:p/>
         </w:tc>
         <w:tc>
           <w:tcPr>
@@ -156,11 +328,7 @@
           </w:tcPr>
           <w:p>
             <w:r>
-              <w:rPr>
-                <w:rFonts w:hint="cs"/>
-                <w:rtl/>
-              </w:rPr>
-              <w:t>0.8</w:t>
+              <w:t>0.74</w:t>
             </w:r>
           </w:p>
         </w:tc>
@@ -171,17 +339,38 @@
             <w:tcW w:w="7375" w:type="dxa"/>
           </w:tcPr>
           <w:p>
+            <w:pPr>
+              <w:pStyle w:val="HTMLPreformatted"/>
+              <w:shd w:val="clear" w:color="auto" w:fill="FFFFFF"/>
+              <w:wordWrap w:val="0"/>
+              <w:textAlignment w:val="baseline"/>
+              <w:rPr>
+                <w:color w:val="000000"/>
+                <w:sz w:val="21"/>
+                <w:szCs w:val="21"/>
+              </w:rPr>
+            </w:pPr>
             <w:r>
               <w:rPr>
-                <w:rFonts w:ascii="Courier New" w:eastAsia="Times New Roman" w:hAnsi="Courier New" w:cs="Courier New"/>
                 <w:color w:val="000000"/>
-                <w:kern w:val="0"/>
                 <w:sz w:val="21"/>
                 <w:szCs w:val="21"/>
-                <w14:ligatures w14:val="none"/>
               </w:rPr>
-              <w:t>b4_lr0.001_sz3_g0.5_h128_nl3</w:t>
+              <w:t>b4_lr0.002_sz3_g0.5_h64_nl2_allfeatures.pt</w:t>
             </w:r>
+          </w:p>
+          <w:p>
+            <w:pPr>
+              <w:pStyle w:val="HTMLPreformatted"/>
+              <w:shd w:val="clear" w:color="auto" w:fill="FFFFFF"/>
+              <w:wordWrap w:val="0"/>
+              <w:textAlignment w:val="baseline"/>
+              <w:rPr>
+                <w:color w:val="000000"/>
+                <w:sz w:val="21"/>
+                <w:szCs w:val="21"/>
+              </w:rPr>
+            </w:pPr>
           </w:p>
         </w:tc>
         <w:tc>
@@ -190,23 +379,9 @@
           </w:tcPr>
           <w:p>
             <w:r>
-              <w:t>0.8</w:t>
+              <w:t>0.759</w:t>
             </w:r>
           </w:p>
-        </w:tc>
-      </w:tr>
-      <w:tr>
-        <w:tc>
-          <w:tcPr>
-            <w:tcW w:w="7375" w:type="dxa"/>
-          </w:tcPr>
-          <w:p/>
-        </w:tc>
-        <w:tc>
-          <w:tcPr>
-            <w:tcW w:w="1975" w:type="dxa"/>
-          </w:tcPr>
-          <w:p/>
         </w:tc>
       </w:tr>
       <w:tr>

</xml_diff>

<commit_message>
fix false analysis #2
</commit_message>
<xml_diff>
--- a/model_results/mid_results.docx
+++ b/model_results/mid_results.docx
@@ -14,12 +14,38 @@
           <w:b/>
           <w:bCs/>
         </w:rPr>
-        <w:t>FTS experiments:</w:t>
+        <w:t xml:space="preserve">FTS </w:t>
+      </w:r>
+      <w:r>
+        <w:rPr>
+          <w:b/>
+          <w:bCs/>
+        </w:rPr>
+        <w:t>experiment #1 – super simple</w:t>
+      </w:r>
+      <w:r>
+        <w:rPr>
+          <w:b/>
+          <w:bCs/>
+        </w:rPr>
+        <w:t>:</w:t>
       </w:r>
     </w:p>
     <w:p>
+      <w:pPr>
+        <w:rPr>
+          <w:rFonts w:hint="cs"/>
+          <w:rtl/>
+        </w:rPr>
+      </w:pPr>
       <w:r>
         <w:t>Bid = True</w:t>
+      </w:r>
+      <w:r>
+        <w:t xml:space="preserve">, </w:t>
+      </w:r>
+      <w:r>
+        <w:t xml:space="preserve">Data is balanced (simple sub sample) </w:t>
       </w:r>
     </w:p>
     <w:p>
@@ -27,17 +53,27 @@
         <w:t>Features = All</w:t>
       </w:r>
       <w:r>
-        <w:t xml:space="preserve"> + remove head</w:t>
+        <w:t>/</w:t>
+      </w:r>
+      <w:r>
+        <w:t xml:space="preserve"> remove head</w:t>
       </w:r>
     </w:p>
     <w:p>
       <w:r>
-        <w:t xml:space="preserve">No attention, normalize, augmentation  </w:t>
-      </w:r>
-    </w:p>
-    <w:p>
-      <w:r>
-        <w:t xml:space="preserve">Data is balanced (simple sub sample) </w:t>
+        <w:t xml:space="preserve">No attention, </w:t>
+      </w:r>
+      <w:r>
+        <w:t xml:space="preserve">no </w:t>
+      </w:r>
+      <w:r>
+        <w:t xml:space="preserve">normalize, </w:t>
+      </w:r>
+      <w:r>
+        <w:t xml:space="preserve">no </w:t>
+      </w:r>
+      <w:r>
+        <w:t xml:space="preserve">augmentation  </w:t>
       </w:r>
     </w:p>
     <w:p>
@@ -78,9 +114,9 @@
           <w:noProof/>
         </w:rPr>
         <w:drawing>
-          <wp:inline distT="0" distB="0" distL="0" distR="0" wp14:anchorId="15880CD0" wp14:editId="60392478">
-            <wp:extent cx="2847954" cy="2019300"/>
-            <wp:effectExtent l="0" t="0" r="0" b="0"/>
+          <wp:inline distT="0" distB="0" distL="0" distR="0" wp14:anchorId="15880CD0" wp14:editId="0B006FE8">
+            <wp:extent cx="2495989" cy="1769745"/>
+            <wp:effectExtent l="0" t="0" r="0" b="1905"/>
             <wp:docPr id="2" name="Picture 2"/>
             <wp:cNvGraphicFramePr>
               <a:graphicFrameLocks xmlns:a="http://schemas.openxmlformats.org/drawingml/2006/main" noChangeAspect="1"/>
@@ -110,7 +146,7 @@
                   <pic:spPr bwMode="auto">
                     <a:xfrm>
                       <a:off x="0" y="0"/>
-                      <a:ext cx="2859165" cy="2027249"/>
+                      <a:ext cx="2515204" cy="1783369"/>
                     </a:xfrm>
                     <a:prstGeom prst="rect">
                       <a:avLst/>
@@ -134,9 +170,9 @@
           <w:noProof/>
         </w:rPr>
         <w:drawing>
-          <wp:inline distT="0" distB="0" distL="0" distR="0" wp14:anchorId="1415B0E4" wp14:editId="1F2FE96E">
-            <wp:extent cx="3131820" cy="2187078"/>
-            <wp:effectExtent l="0" t="0" r="0" b="3810"/>
+          <wp:inline distT="0" distB="0" distL="0" distR="0" wp14:anchorId="1415B0E4" wp14:editId="23672898">
+            <wp:extent cx="2952553" cy="2061888"/>
+            <wp:effectExtent l="0" t="0" r="635" b="0"/>
             <wp:docPr id="3" name="Picture 3" descr="Chart&#10;&#10;Description automatically generated"/>
             <wp:cNvGraphicFramePr>
               <a:graphicFrameLocks xmlns:a="http://schemas.openxmlformats.org/drawingml/2006/main" noChangeAspect="1"/>
@@ -166,7 +202,7 @@
                   <pic:spPr bwMode="auto">
                     <a:xfrm>
                       <a:off x="0" y="0"/>
-                      <a:ext cx="3139665" cy="2192556"/>
+                      <a:ext cx="2962172" cy="2068606"/>
                     </a:xfrm>
                     <a:prstGeom prst="rect">
                       <a:avLst/>
@@ -186,6 +222,51 @@
         <w:t>all features</w:t>
       </w:r>
     </w:p>
+    <w:p/>
+    <w:p>
+      <w:pPr>
+        <w:rPr>
+          <w:b/>
+          <w:bCs/>
+        </w:rPr>
+      </w:pPr>
+      <w:r>
+        <w:rPr>
+          <w:b/>
+          <w:bCs/>
+        </w:rPr>
+        <w:t>F</w:t>
+      </w:r>
+      <w:r>
+        <w:rPr>
+          <w:b/>
+          <w:bCs/>
+        </w:rPr>
+        <w:t>CO</w:t>
+      </w:r>
+      <w:r>
+        <w:rPr>
+          <w:b/>
+          <w:bCs/>
+        </w:rPr>
+        <w:t xml:space="preserve"> </w:t>
+      </w:r>
+      <w:r>
+        <w:rPr>
+          <w:b/>
+          <w:bCs/>
+        </w:rPr>
+        <w:t>experiment #1 – super simple</w:t>
+      </w:r>
+      <w:r>
+        <w:rPr>
+          <w:b/>
+          <w:bCs/>
+        </w:rPr>
+        <w:t>:</w:t>
+      </w:r>
+    </w:p>
+    <w:p/>
     <w:p/>
     <w:p/>
     <w:p/>
@@ -293,31 +374,7 @@
                 <w:sz w:val="21"/>
                 <w:szCs w:val="21"/>
               </w:rPr>
-              <w:t>b4_lr0.002_sz3_g0.5_h64_nl2_</w:t>
-            </w:r>
-            <w:r>
-              <w:rPr>
-                <w:color w:val="000000"/>
-                <w:sz w:val="21"/>
-                <w:szCs w:val="21"/>
-              </w:rPr>
-              <w:t>no_head</w:t>
-            </w:r>
-            <w:r>
-              <w:rPr>
-                <w:color w:val="000000"/>
-                <w:sz w:val="21"/>
-                <w:szCs w:val="21"/>
-              </w:rPr>
-              <w:t>.pt</w:t>
-            </w:r>
-            <w:r>
-              <w:rPr>
-                <w:color w:val="000000"/>
-                <w:sz w:val="21"/>
-                <w:szCs w:val="21"/>
-              </w:rPr>
-              <w:t xml:space="preserve"> (56 features)</w:t>
+              <w:t>b4_lr0.002_sz3_g0.5_h64_nl2_no_head.pt (56 features)</w:t>
             </w:r>
           </w:p>
           <w:p/>
@@ -838,6 +895,7 @@
   <w:style w:type="paragraph" w:default="1" w:styleId="Normal">
     <w:name w:val="Normal"/>
     <w:qFormat/>
+    <w:rsid w:val="00B465E8"/>
   </w:style>
   <w:style w:type="character" w:default="1" w:styleId="DefaultParagraphFont">
     <w:name w:val="Default Paragraph Font"/>

</xml_diff>

<commit_message>
fix attn unused transpose, add prec and best results so far for FCO
</commit_message>
<xml_diff>
--- a/model_results/mid_results.docx
+++ b/model_results/mid_results.docx
@@ -2,116 +2,36 @@
 <file path=word/document.xml><?xml version="1.0" encoding="utf-8"?>
 <w:document xmlns:wpc="http://schemas.microsoft.com/office/word/2010/wordprocessingCanvas" xmlns:cx="http://schemas.microsoft.com/office/drawing/2014/chartex" xmlns:cx1="http://schemas.microsoft.com/office/drawing/2015/9/8/chartex" xmlns:cx2="http://schemas.microsoft.com/office/drawing/2015/10/21/chartex" xmlns:cx3="http://schemas.microsoft.com/office/drawing/2016/5/9/chartex" xmlns:cx4="http://schemas.microsoft.com/office/drawing/2016/5/10/chartex" xmlns:cx5="http://schemas.microsoft.com/office/drawing/2016/5/11/chartex" xmlns:cx6="http://schemas.microsoft.com/office/drawing/2016/5/12/chartex" xmlns:cx7="http://schemas.microsoft.com/office/drawing/2016/5/13/chartex" xmlns:cx8="http://schemas.microsoft.com/office/drawing/2016/5/14/chartex" xmlns:mc="http://schemas.openxmlformats.org/markup-compatibility/2006" xmlns:aink="http://schemas.microsoft.com/office/drawing/2016/ink" xmlns:am3d="http://schemas.microsoft.com/office/drawing/2017/model3d" xmlns:o="urn:schemas-microsoft-com:office:office" xmlns:oel="http://schemas.microsoft.com/office/2019/extlst" xmlns:r="http://schemas.openxmlformats.org/officeDocument/2006/relationships" xmlns:m="http://schemas.openxmlformats.org/officeDocument/2006/math" xmlns:v="urn:schemas-microsoft-com:vml" xmlns:wp14="http://schemas.microsoft.com/office/word/2010/wordprocessingDrawing" xmlns:wp="http://schemas.openxmlformats.org/drawingml/2006/wordprocessingDrawing" xmlns:w10="urn:schemas-microsoft-com:office:word" xmlns:w="http://schemas.openxmlformats.org/wordprocessingml/2006/main" xmlns:w14="http://schemas.microsoft.com/office/word/2010/wordml" xmlns:w15="http://schemas.microsoft.com/office/word/2012/wordml" xmlns:w16cex="http://schemas.microsoft.com/office/word/2018/wordml/cex" xmlns:w16cid="http://schemas.microsoft.com/office/word/2016/wordml/cid" xmlns:w16="http://schemas.microsoft.com/office/word/2018/wordml" xmlns:w16sdtdh="http://schemas.microsoft.com/office/word/2020/wordml/sdtdatahash" xmlns:w16se="http://schemas.microsoft.com/office/word/2015/wordml/symex" xmlns:wpg="http://schemas.microsoft.com/office/word/2010/wordprocessingGroup" xmlns:wpi="http://schemas.microsoft.com/office/word/2010/wordprocessingInk" xmlns:wne="http://schemas.microsoft.com/office/word/2006/wordml" xmlns:wps="http://schemas.microsoft.com/office/word/2010/wordprocessingShape" mc:Ignorable="w14 w15 w16se w16cid w16 w16cex w16sdtdh wp14">
   <w:body>
+    <w:p/>
     <w:p>
-      <w:pPr>
-        <w:rPr>
-          <w:b/>
-          <w:bCs/>
-        </w:rPr>
-      </w:pPr>
       <w:r>
-        <w:rPr>
-          <w:b/>
-          <w:bCs/>
-        </w:rPr>
-        <w:t>F</w:t>
+        <w:t>In general – using up sampling with augmentation &gt; simple up sampling.</w:t>
       </w:r>
+    </w:p>
+    <w:p>
       <w:r>
-        <w:rPr>
-          <w:b/>
-          <w:bCs/>
-        </w:rPr>
-        <w:t>CO</w:t>
-      </w:r>
-      <w:r>
-        <w:rPr>
-          <w:b/>
-          <w:bCs/>
-        </w:rPr>
-        <w:t xml:space="preserve"> </w:t>
-      </w:r>
-      <w:r>
-        <w:rPr>
-          <w:b/>
-          <w:bCs/>
-        </w:rPr>
-        <w:t>experiment #1 – super simple</w:t>
-      </w:r>
-      <w:r>
-        <w:rPr>
-          <w:b/>
-          <w:bCs/>
-        </w:rPr>
-        <w:t>:</w:t>
+        <w:t xml:space="preserve">Fco – hidden 64 &gt; hidden 128 (b 32 &gt; 64 ) loss goes much more down </w:t>
       </w:r>
     </w:p>
     <w:p>
       <w:pPr>
         <w:rPr>
-          <w:rtl/>
+          <w:rFonts w:hint="cs"/>
         </w:rPr>
       </w:pPr>
       <w:r>
-        <w:t>Bid = True</w:t>
-      </w:r>
-      <w:r>
-        <w:t>, Data is balanced</w:t>
-      </w:r>
-      <w:r>
-        <w:t xml:space="preserve"> and </w:t>
-      </w:r>
-      <w:r>
-        <w:t xml:space="preserve">up sampling minority (1’s) </w:t>
-      </w:r>
-      <w:r>
-        <w:t xml:space="preserve"> </w:t>
-      </w:r>
-      <w:r>
-        <w:t xml:space="preserve">  </w:t>
+        <w:t>Test: 0.88 acc, 0.94 prec</w:t>
       </w:r>
     </w:p>
     <w:p>
       <w:r>
-        <w:t>Features = All</w:t>
-      </w:r>
-      <w:r>
-        <w:t>/</w:t>
-      </w:r>
-      <w:r>
-        <w:t xml:space="preserve"> remove head</w:t>
-      </w:r>
-    </w:p>
-    <w:p>
-      <w:r>
-        <w:t xml:space="preserve">No attention, </w:t>
-      </w:r>
-      <w:r>
-        <w:t xml:space="preserve">no </w:t>
-      </w:r>
-      <w:proofErr w:type="gramStart"/>
-      <w:r>
-        <w:t xml:space="preserve">normalize </w:t>
-      </w:r>
-      <w:r>
-        <w:t>,</w:t>
-      </w:r>
-      <w:proofErr w:type="gramEnd"/>
-      <w:r>
-        <w:t xml:space="preserve"> no augmentation </w:t>
-      </w:r>
-    </w:p>
-    <w:p/>
-    <w:p>
-      <w:r>
-        <w:t xml:space="preserve">All features – test acc: 0.83 </w:t>
-      </w:r>
-    </w:p>
-    <w:p>
-      <w:r>
+        <w:rPr>
+          <w:noProof/>
+        </w:rPr>
         <w:drawing>
-          <wp:inline distT="0" distB="0" distL="0" distR="0" wp14:anchorId="59ABF951" wp14:editId="59AC51D1">
-            <wp:extent cx="1863969" cy="1538805"/>
-            <wp:effectExtent l="0" t="0" r="3175" b="4445"/>
+          <wp:inline distT="0" distB="0" distL="0" distR="0" wp14:anchorId="3A909BA6" wp14:editId="494AF556">
+            <wp:extent cx="2230337" cy="1606062"/>
+            <wp:effectExtent l="0" t="0" r="0" b="0"/>
             <wp:docPr id="1" name="Picture 1"/>
             <wp:cNvGraphicFramePr>
               <a:graphicFrameLocks xmlns:a="http://schemas.openxmlformats.org/drawingml/2006/main" noChangeAspect="1"/>
@@ -120,23 +40,36 @@
               <a:graphicData uri="http://schemas.openxmlformats.org/drawingml/2006/picture">
                 <pic:pic xmlns:pic="http://schemas.openxmlformats.org/drawingml/2006/picture">
                   <pic:nvPicPr>
-                    <pic:cNvPr id="1" name=""/>
-                    <pic:cNvPicPr/>
+                    <pic:cNvPr id="0" name="Picture 1"/>
+                    <pic:cNvPicPr>
+                      <a:picLocks noChangeAspect="1" noChangeArrowheads="1"/>
+                    </pic:cNvPicPr>
                   </pic:nvPicPr>
                   <pic:blipFill>
-                    <a:blip r:embed="rId4"/>
+                    <a:blip r:embed="rId4">
+                      <a:extLst>
+                        <a:ext uri="{28A0092B-C50C-407E-A947-70E740481C1C}">
+                          <a14:useLocalDpi xmlns:a14="http://schemas.microsoft.com/office/drawing/2010/main" val="0"/>
+                        </a:ext>
+                      </a:extLst>
+                    </a:blip>
+                    <a:srcRect/>
                     <a:stretch>
                       <a:fillRect/>
                     </a:stretch>
                   </pic:blipFill>
-                  <pic:spPr>
+                  <pic:spPr bwMode="auto">
                     <a:xfrm>
                       <a:off x="0" y="0"/>
-                      <a:ext cx="1868537" cy="1542576"/>
+                      <a:ext cx="2234601" cy="1609133"/>
                     </a:xfrm>
                     <a:prstGeom prst="rect">
                       <a:avLst/>
                     </a:prstGeom>
+                    <a:noFill/>
+                    <a:ln>
+                      <a:noFill/>
+                    </a:ln>
                   </pic:spPr>
                 </pic:pic>
               </a:graphicData>
@@ -149,10 +82,10 @@
           <w:noProof/>
         </w:rPr>
         <w:drawing>
-          <wp:inline distT="0" distB="0" distL="0" distR="0" wp14:anchorId="242247ED" wp14:editId="23E30B4F">
-            <wp:extent cx="2096225" cy="1482969"/>
-            <wp:effectExtent l="0" t="0" r="0" b="3175"/>
-            <wp:docPr id="4" name="Picture 4" descr="Chart&#10;&#10;Description automatically generated"/>
+          <wp:inline distT="0" distB="0" distL="0" distR="0" wp14:anchorId="218FA4A4" wp14:editId="66930F75">
+            <wp:extent cx="1922819" cy="1653247"/>
+            <wp:effectExtent l="0" t="0" r="1270" b="4445"/>
+            <wp:docPr id="3" name="Picture 3" descr="Square&#10;&#10;Description automatically generated"/>
             <wp:cNvGraphicFramePr>
               <a:graphicFrameLocks xmlns:a="http://schemas.openxmlformats.org/drawingml/2006/main" noChangeAspect="1"/>
             </wp:cNvGraphicFramePr>
@@ -160,7 +93,7 @@
               <a:graphicData uri="http://schemas.openxmlformats.org/drawingml/2006/picture">
                 <pic:pic xmlns:pic="http://schemas.openxmlformats.org/drawingml/2006/picture">
                   <pic:nvPicPr>
-                    <pic:cNvPr id="4" name="Picture 4" descr="Chart&#10;&#10;Description automatically generated"/>
+                    <pic:cNvPr id="3" name="Picture 3" descr="Square&#10;&#10;Description automatically generated"/>
                     <pic:cNvPicPr>
                       <a:picLocks noChangeAspect="1" noChangeArrowheads="1"/>
                     </pic:cNvPicPr>
@@ -181,7 +114,7 @@
                   <pic:spPr bwMode="auto">
                     <a:xfrm>
                       <a:off x="0" y="0"/>
-                      <a:ext cx="2112093" cy="1494195"/>
+                      <a:ext cx="1928341" cy="1657995"/>
                     </a:xfrm>
                     <a:prstGeom prst="rect">
                       <a:avLst/>
@@ -197,29 +130,15 @@
           </wp:inline>
         </w:drawing>
       </w:r>
-    </w:p>
-    <w:p>
-      <w:proofErr w:type="spellStart"/>
-      <w:proofErr w:type="gramStart"/>
-      <w:r>
-        <w:t>With out</w:t>
-      </w:r>
-      <w:proofErr w:type="spellEnd"/>
-      <w:proofErr w:type="gramEnd"/>
-      <w:r>
-        <w:t xml:space="preserve"> head features – test acc: 0.85</w:t>
-      </w:r>
-    </w:p>
-    <w:p>
       <w:r>
         <w:rPr>
           <w:noProof/>
         </w:rPr>
         <w:drawing>
-          <wp:inline distT="0" distB="0" distL="0" distR="0" wp14:anchorId="415F15D6" wp14:editId="51E46139">
-            <wp:extent cx="1884653" cy="1600200"/>
-            <wp:effectExtent l="0" t="0" r="1905" b="0"/>
-            <wp:docPr id="6" name="Picture 6" descr="Chart, treemap chart&#10;&#10;Description automatically generated"/>
+          <wp:inline distT="0" distB="0" distL="0" distR="0" wp14:anchorId="6502B899" wp14:editId="6691C89F">
+            <wp:extent cx="2256820" cy="1600249"/>
+            <wp:effectExtent l="0" t="0" r="0" b="0"/>
+            <wp:docPr id="2" name="Picture 2" descr="A picture containing text&#10;&#10;Description automatically generated"/>
             <wp:cNvGraphicFramePr>
               <a:graphicFrameLocks xmlns:a="http://schemas.openxmlformats.org/drawingml/2006/main" noChangeAspect="1"/>
             </wp:cNvGraphicFramePr>
@@ -227,7 +146,7 @@
               <a:graphicData uri="http://schemas.openxmlformats.org/drawingml/2006/picture">
                 <pic:pic xmlns:pic="http://schemas.openxmlformats.org/drawingml/2006/picture">
                   <pic:nvPicPr>
-                    <pic:cNvPr id="6" name="Picture 6" descr="Chart, treemap chart&#10;&#10;Description automatically generated"/>
+                    <pic:cNvPr id="2" name="Picture 2" descr="A picture containing text&#10;&#10;Description automatically generated"/>
                     <pic:cNvPicPr>
                       <a:picLocks noChangeAspect="1" noChangeArrowheads="1"/>
                     </pic:cNvPicPr>
@@ -248,60 +167,7 @@
                   <pic:spPr bwMode="auto">
                     <a:xfrm>
                       <a:off x="0" y="0"/>
-                      <a:ext cx="1888829" cy="1603746"/>
-                    </a:xfrm>
-                    <a:prstGeom prst="rect">
-                      <a:avLst/>
-                    </a:prstGeom>
-                    <a:noFill/>
-                    <a:ln>
-                      <a:noFill/>
-                    </a:ln>
-                  </pic:spPr>
-                </pic:pic>
-              </a:graphicData>
-            </a:graphic>
-          </wp:inline>
-        </w:drawing>
-      </w:r>
-      <w:r>
-        <w:rPr>
-          <w:noProof/>
-        </w:rPr>
-        <w:drawing>
-          <wp:inline distT="0" distB="0" distL="0" distR="0" wp14:anchorId="265BF728" wp14:editId="791146C3">
-            <wp:extent cx="2314616" cy="1641231"/>
-            <wp:effectExtent l="0" t="0" r="0" b="0"/>
-            <wp:docPr id="5" name="Picture 5" descr="A picture containing graphical user interface&#10;&#10;Description automatically generated"/>
-            <wp:cNvGraphicFramePr>
-              <a:graphicFrameLocks xmlns:a="http://schemas.openxmlformats.org/drawingml/2006/main" noChangeAspect="1"/>
-            </wp:cNvGraphicFramePr>
-            <a:graphic xmlns:a="http://schemas.openxmlformats.org/drawingml/2006/main">
-              <a:graphicData uri="http://schemas.openxmlformats.org/drawingml/2006/picture">
-                <pic:pic xmlns:pic="http://schemas.openxmlformats.org/drawingml/2006/picture">
-                  <pic:nvPicPr>
-                    <pic:cNvPr id="5" name="Picture 5" descr="A picture containing graphical user interface&#10;&#10;Description automatically generated"/>
-                    <pic:cNvPicPr>
-                      <a:picLocks noChangeAspect="1" noChangeArrowheads="1"/>
-                    </pic:cNvPicPr>
-                  </pic:nvPicPr>
-                  <pic:blipFill>
-                    <a:blip r:embed="rId7">
-                      <a:extLst>
-                        <a:ext uri="{28A0092B-C50C-407E-A947-70E740481C1C}">
-                          <a14:useLocalDpi xmlns:a14="http://schemas.microsoft.com/office/drawing/2010/main" val="0"/>
-                        </a:ext>
-                      </a:extLst>
-                    </a:blip>
-                    <a:srcRect/>
-                    <a:stretch>
-                      <a:fillRect/>
-                    </a:stretch>
-                  </pic:blipFill>
-                  <pic:spPr bwMode="auto">
-                    <a:xfrm>
-                      <a:off x="0" y="0"/>
-                      <a:ext cx="2328803" cy="1651290"/>
+                      <a:ext cx="2264664" cy="1605811"/>
                     </a:xfrm>
                     <a:prstGeom prst="rect">
                       <a:avLst/>
@@ -318,543 +184,6 @@
         </w:drawing>
       </w:r>
     </w:p>
-    <w:p>
-      <w:pPr>
-        <w:rPr>
-          <w:b/>
-          <w:bCs/>
-        </w:rPr>
-      </w:pPr>
-    </w:p>
-    <w:p>
-      <w:pPr>
-        <w:rPr>
-          <w:b/>
-          <w:bCs/>
-        </w:rPr>
-      </w:pPr>
-    </w:p>
-    <w:p>
-      <w:pPr>
-        <w:rPr>
-          <w:b/>
-          <w:bCs/>
-        </w:rPr>
-      </w:pPr>
-    </w:p>
-    <w:p>
-      <w:pPr>
-        <w:rPr>
-          <w:b/>
-          <w:bCs/>
-        </w:rPr>
-      </w:pPr>
-    </w:p>
-    <w:p>
-      <w:pPr>
-        <w:rPr>
-          <w:b/>
-          <w:bCs/>
-        </w:rPr>
-      </w:pPr>
-    </w:p>
-    <w:p>
-      <w:pPr>
-        <w:rPr>
-          <w:b/>
-          <w:bCs/>
-        </w:rPr>
-      </w:pPr>
-    </w:p>
-    <w:p>
-      <w:pPr>
-        <w:rPr>
-          <w:b/>
-          <w:bCs/>
-        </w:rPr>
-      </w:pPr>
-    </w:p>
-    <w:p>
-      <w:pPr>
-        <w:rPr>
-          <w:b/>
-          <w:bCs/>
-        </w:rPr>
-      </w:pPr>
-    </w:p>
-    <w:p>
-      <w:pPr>
-        <w:rPr>
-          <w:b/>
-          <w:bCs/>
-        </w:rPr>
-      </w:pPr>
-    </w:p>
-    <w:p>
-      <w:pPr>
-        <w:rPr>
-          <w:b/>
-          <w:bCs/>
-        </w:rPr>
-      </w:pPr>
-    </w:p>
-    <w:p>
-      <w:pPr>
-        <w:rPr>
-          <w:b/>
-          <w:bCs/>
-        </w:rPr>
-      </w:pPr>
-      <w:r>
-        <w:rPr>
-          <w:b/>
-          <w:bCs/>
-        </w:rPr>
-        <w:lastRenderedPageBreak/>
-        <w:t>F</w:t>
-      </w:r>
-      <w:r>
-        <w:rPr>
-          <w:b/>
-          <w:bCs/>
-        </w:rPr>
-        <w:t>CO</w:t>
-      </w:r>
-      <w:r>
-        <w:rPr>
-          <w:b/>
-          <w:bCs/>
-        </w:rPr>
-        <w:t xml:space="preserve"> </w:t>
-      </w:r>
-      <w:r>
-        <w:rPr>
-          <w:b/>
-          <w:bCs/>
-        </w:rPr>
-        <w:t>experiment #</w:t>
-      </w:r>
-      <w:r>
-        <w:rPr>
-          <w:b/>
-          <w:bCs/>
-        </w:rPr>
-        <w:t>2</w:t>
-      </w:r>
-      <w:r>
-        <w:rPr>
-          <w:b/>
-          <w:bCs/>
-        </w:rPr>
-        <w:t xml:space="preserve"> – </w:t>
-      </w:r>
-      <w:r>
-        <w:rPr>
-          <w:b/>
-          <w:bCs/>
-        </w:rPr>
-        <w:t>augmentation</w:t>
-      </w:r>
-      <w:r>
-        <w:t xml:space="preserve"> </w:t>
-      </w:r>
-      <w:r>
-        <w:t xml:space="preserve">- </w:t>
-      </w:r>
-      <w:r>
-        <w:rPr>
-          <w:b/>
-          <w:bCs/>
-        </w:rPr>
-        <w:t>with 0.5 prob to randomize a frame</w:t>
-      </w:r>
-      <w:r>
-        <w:rPr>
-          <w:b/>
-          <w:bCs/>
-        </w:rPr>
-        <w:t>:</w:t>
-      </w:r>
-    </w:p>
-    <w:p>
-      <w:r>
-        <w:t xml:space="preserve">This changes the up sampling to data </w:t>
-      </w:r>
-      <w:r>
-        <w:t>augmentation</w:t>
-      </w:r>
-      <w:r>
-        <w:t>, all the rest of the params are the same</w:t>
-      </w:r>
-    </w:p>
-    <w:p>
-      <w:proofErr w:type="spellStart"/>
-      <w:proofErr w:type="gramStart"/>
-      <w:r>
-        <w:t>With out</w:t>
-      </w:r>
-      <w:proofErr w:type="spellEnd"/>
-      <w:proofErr w:type="gramEnd"/>
-      <w:r>
-        <w:t xml:space="preserve"> head features – test acc: 0.85</w:t>
-      </w:r>
-    </w:p>
-    <w:p>
-      <w:r>
-        <w:rPr>
-          <w:noProof/>
-        </w:rPr>
-        <w:drawing>
-          <wp:inline distT="0" distB="0" distL="0" distR="0" wp14:anchorId="19B288CD" wp14:editId="1F5A9A9B">
-            <wp:extent cx="2057183" cy="1746690"/>
-            <wp:effectExtent l="0" t="0" r="0" b="6350"/>
-            <wp:docPr id="7" name="Picture 7" descr="Chart, treemap chart&#10;&#10;Description automatically generated"/>
-            <wp:cNvGraphicFramePr>
-              <a:graphicFrameLocks xmlns:a="http://schemas.openxmlformats.org/drawingml/2006/main" noChangeAspect="1"/>
-            </wp:cNvGraphicFramePr>
-            <a:graphic xmlns:a="http://schemas.openxmlformats.org/drawingml/2006/main">
-              <a:graphicData uri="http://schemas.openxmlformats.org/drawingml/2006/picture">
-                <pic:pic xmlns:pic="http://schemas.openxmlformats.org/drawingml/2006/picture">
-                  <pic:nvPicPr>
-                    <pic:cNvPr id="7" name="Picture 7" descr="Chart, treemap chart&#10;&#10;Description automatically generated"/>
-                    <pic:cNvPicPr>
-                      <a:picLocks noChangeAspect="1" noChangeArrowheads="1"/>
-                    </pic:cNvPicPr>
-                  </pic:nvPicPr>
-                  <pic:blipFill>
-                    <a:blip r:embed="rId8">
-                      <a:extLst>
-                        <a:ext uri="{28A0092B-C50C-407E-A947-70E740481C1C}">
-                          <a14:useLocalDpi xmlns:a14="http://schemas.microsoft.com/office/drawing/2010/main" val="0"/>
-                        </a:ext>
-                      </a:extLst>
-                    </a:blip>
-                    <a:srcRect/>
-                    <a:stretch>
-                      <a:fillRect/>
-                    </a:stretch>
-                  </pic:blipFill>
-                  <pic:spPr bwMode="auto">
-                    <a:xfrm>
-                      <a:off x="0" y="0"/>
-                      <a:ext cx="2061913" cy="1750706"/>
-                    </a:xfrm>
-                    <a:prstGeom prst="rect">
-                      <a:avLst/>
-                    </a:prstGeom>
-                    <a:noFill/>
-                    <a:ln>
-                      <a:noFill/>
-                    </a:ln>
-                  </pic:spPr>
-                </pic:pic>
-              </a:graphicData>
-            </a:graphic>
-          </wp:inline>
-        </w:drawing>
-      </w:r>
-      <w:r>
-        <w:t xml:space="preserve"> </w:t>
-      </w:r>
-      <w:r>
-        <w:rPr>
-          <w:noProof/>
-        </w:rPr>
-        <w:drawing>
-          <wp:inline distT="0" distB="0" distL="0" distR="0" wp14:anchorId="642442B1" wp14:editId="0CC1EDA4">
-            <wp:extent cx="2314686" cy="1641280"/>
-            <wp:effectExtent l="0" t="0" r="0" b="0"/>
-            <wp:docPr id="8" name="Picture 8" descr="Chart, line chart&#10;&#10;Description automatically generated"/>
-            <wp:cNvGraphicFramePr>
-              <a:graphicFrameLocks xmlns:a="http://schemas.openxmlformats.org/drawingml/2006/main" noChangeAspect="1"/>
-            </wp:cNvGraphicFramePr>
-            <a:graphic xmlns:a="http://schemas.openxmlformats.org/drawingml/2006/main">
-              <a:graphicData uri="http://schemas.openxmlformats.org/drawingml/2006/picture">
-                <pic:pic xmlns:pic="http://schemas.openxmlformats.org/drawingml/2006/picture">
-                  <pic:nvPicPr>
-                    <pic:cNvPr id="8" name="Picture 8" descr="Chart, line chart&#10;&#10;Description automatically generated"/>
-                    <pic:cNvPicPr>
-                      <a:picLocks noChangeAspect="1" noChangeArrowheads="1"/>
-                    </pic:cNvPicPr>
-                  </pic:nvPicPr>
-                  <pic:blipFill>
-                    <a:blip r:embed="rId9">
-                      <a:extLst>
-                        <a:ext uri="{28A0092B-C50C-407E-A947-70E740481C1C}">
-                          <a14:useLocalDpi xmlns:a14="http://schemas.microsoft.com/office/drawing/2010/main" val="0"/>
-                        </a:ext>
-                      </a:extLst>
-                    </a:blip>
-                    <a:srcRect/>
-                    <a:stretch>
-                      <a:fillRect/>
-                    </a:stretch>
-                  </pic:blipFill>
-                  <pic:spPr bwMode="auto">
-                    <a:xfrm>
-                      <a:off x="0" y="0"/>
-                      <a:ext cx="2324885" cy="1648512"/>
-                    </a:xfrm>
-                    <a:prstGeom prst="rect">
-                      <a:avLst/>
-                    </a:prstGeom>
-                    <a:noFill/>
-                    <a:ln>
-                      <a:noFill/>
-                    </a:ln>
-                  </pic:spPr>
-                </pic:pic>
-              </a:graphicData>
-            </a:graphic>
-          </wp:inline>
-        </w:drawing>
-      </w:r>
-    </w:p>
-    <w:p>
-      <w:r>
-        <w:t>All features – test acc: 0.8</w:t>
-      </w:r>
-      <w:r>
-        <w:t>4</w:t>
-      </w:r>
-    </w:p>
-    <w:p>
-      <w:r>
-        <w:rPr>
-          <w:noProof/>
-        </w:rPr>
-        <w:drawing>
-          <wp:inline distT="0" distB="0" distL="0" distR="0" wp14:anchorId="30A41547" wp14:editId="37157211">
-            <wp:extent cx="1808402" cy="1535458"/>
-            <wp:effectExtent l="0" t="0" r="0" b="7620"/>
-            <wp:docPr id="9" name="Picture 9"/>
-            <wp:cNvGraphicFramePr>
-              <a:graphicFrameLocks xmlns:a="http://schemas.openxmlformats.org/drawingml/2006/main" noChangeAspect="1"/>
-            </wp:cNvGraphicFramePr>
-            <a:graphic xmlns:a="http://schemas.openxmlformats.org/drawingml/2006/main">
-              <a:graphicData uri="http://schemas.openxmlformats.org/drawingml/2006/picture">
-                <pic:pic xmlns:pic="http://schemas.openxmlformats.org/drawingml/2006/picture">
-                  <pic:nvPicPr>
-                    <pic:cNvPr id="0" name="Picture 11"/>
-                    <pic:cNvPicPr>
-                      <a:picLocks noChangeAspect="1" noChangeArrowheads="1"/>
-                    </pic:cNvPicPr>
-                  </pic:nvPicPr>
-                  <pic:blipFill>
-                    <a:blip r:embed="rId10">
-                      <a:extLst>
-                        <a:ext uri="{28A0092B-C50C-407E-A947-70E740481C1C}">
-                          <a14:useLocalDpi xmlns:a14="http://schemas.microsoft.com/office/drawing/2010/main" val="0"/>
-                        </a:ext>
-                      </a:extLst>
-                    </a:blip>
-                    <a:srcRect/>
-                    <a:stretch>
-                      <a:fillRect/>
-                    </a:stretch>
-                  </pic:blipFill>
-                  <pic:spPr bwMode="auto">
-                    <a:xfrm>
-                      <a:off x="0" y="0"/>
-                      <a:ext cx="1826029" cy="1550425"/>
-                    </a:xfrm>
-                    <a:prstGeom prst="rect">
-                      <a:avLst/>
-                    </a:prstGeom>
-                    <a:noFill/>
-                    <a:ln>
-                      <a:noFill/>
-                    </a:ln>
-                  </pic:spPr>
-                </pic:pic>
-              </a:graphicData>
-            </a:graphic>
-          </wp:inline>
-        </w:drawing>
-      </w:r>
-      <w:r>
-        <w:t xml:space="preserve"> </w:t>
-      </w:r>
-      <w:r>
-        <w:rPr>
-          <w:noProof/>
-        </w:rPr>
-        <w:drawing>
-          <wp:inline distT="0" distB="0" distL="0" distR="0" wp14:anchorId="5A07A2AF" wp14:editId="50EB1D06">
-            <wp:extent cx="2359183" cy="1672831"/>
-            <wp:effectExtent l="0" t="0" r="3175" b="3810"/>
-            <wp:docPr id="10" name="Picture 10" descr="Chart&#10;&#10;Description automatically generated"/>
-            <wp:cNvGraphicFramePr>
-              <a:graphicFrameLocks xmlns:a="http://schemas.openxmlformats.org/drawingml/2006/main" noChangeAspect="1"/>
-            </wp:cNvGraphicFramePr>
-            <a:graphic xmlns:a="http://schemas.openxmlformats.org/drawingml/2006/main">
-              <a:graphicData uri="http://schemas.openxmlformats.org/drawingml/2006/picture">
-                <pic:pic xmlns:pic="http://schemas.openxmlformats.org/drawingml/2006/picture">
-                  <pic:nvPicPr>
-                    <pic:cNvPr id="10" name="Picture 10" descr="Chart&#10;&#10;Description automatically generated"/>
-                    <pic:cNvPicPr>
-                      <a:picLocks noChangeAspect="1" noChangeArrowheads="1"/>
-                    </pic:cNvPicPr>
-                  </pic:nvPicPr>
-                  <pic:blipFill>
-                    <a:blip r:embed="rId11">
-                      <a:extLst>
-                        <a:ext uri="{28A0092B-C50C-407E-A947-70E740481C1C}">
-                          <a14:useLocalDpi xmlns:a14="http://schemas.microsoft.com/office/drawing/2010/main" val="0"/>
-                        </a:ext>
-                      </a:extLst>
-                    </a:blip>
-                    <a:srcRect/>
-                    <a:stretch>
-                      <a:fillRect/>
-                    </a:stretch>
-                  </pic:blipFill>
-                  <pic:spPr bwMode="auto">
-                    <a:xfrm>
-                      <a:off x="0" y="0"/>
-                      <a:ext cx="2371941" cy="1681877"/>
-                    </a:xfrm>
-                    <a:prstGeom prst="rect">
-                      <a:avLst/>
-                    </a:prstGeom>
-                    <a:noFill/>
-                    <a:ln>
-                      <a:noFill/>
-                    </a:ln>
-                  </pic:spPr>
-                </pic:pic>
-              </a:graphicData>
-            </a:graphic>
-          </wp:inline>
-        </w:drawing>
-      </w:r>
-    </w:p>
-    <w:p/>
-    <w:p/>
-    <w:p/>
-    <w:p/>
-    <w:p/>
-    <w:p/>
-    <w:p/>
-    <w:tbl>
-      <w:tblPr>
-        <w:tblStyle w:val="TableGrid"/>
-        <w:tblW w:w="0" w:type="auto"/>
-        <w:tblLook w:val="04A0" w:firstRow="1" w:lastRow="0" w:firstColumn="1" w:lastColumn="0" w:noHBand="0" w:noVBand="1"/>
-      </w:tblPr>
-      <w:tblGrid>
-        <w:gridCol w:w="7375"/>
-        <w:gridCol w:w="1975"/>
-      </w:tblGrid>
-      <w:tr>
-        <w:tc>
-          <w:tcPr>
-            <w:tcW w:w="7375" w:type="dxa"/>
-          </w:tcPr>
-          <w:p>
-            <w:pPr>
-              <w:shd w:val="clear" w:color="auto" w:fill="FFFFFF"/>
-              <w:tabs>
-                <w:tab w:val="left" w:pos="916"/>
-                <w:tab w:val="left" w:pos="1832"/>
-                <w:tab w:val="left" w:pos="2748"/>
-                <w:tab w:val="left" w:pos="3664"/>
-                <w:tab w:val="left" w:pos="4580"/>
-                <w:tab w:val="left" w:pos="5496"/>
-                <w:tab w:val="left" w:pos="6412"/>
-                <w:tab w:val="left" w:pos="7328"/>
-                <w:tab w:val="left" w:pos="8244"/>
-                <w:tab w:val="left" w:pos="9160"/>
-                <w:tab w:val="left" w:pos="10076"/>
-                <w:tab w:val="left" w:pos="10992"/>
-                <w:tab w:val="left" w:pos="11908"/>
-                <w:tab w:val="left" w:pos="12824"/>
-                <w:tab w:val="left" w:pos="13740"/>
-                <w:tab w:val="left" w:pos="14656"/>
-              </w:tabs>
-              <w:wordWrap w:val="0"/>
-              <w:textAlignment w:val="baseline"/>
-              <w:rPr>
-                <w:rFonts w:ascii="Courier New" w:eastAsia="Times New Roman" w:hAnsi="Courier New" w:cs="Courier New"/>
-                <w:b/>
-                <w:bCs/>
-                <w:color w:val="000000"/>
-                <w:kern w:val="0"/>
-                <w:sz w:val="21"/>
-                <w:szCs w:val="21"/>
-                <w14:ligatures w14:val="none"/>
-              </w:rPr>
-            </w:pPr>
-            <w:r>
-              <w:rPr>
-                <w:rFonts w:ascii="Courier New" w:eastAsia="Times New Roman" w:hAnsi="Courier New" w:cs="Courier New"/>
-                <w:b/>
-                <w:bCs/>
-                <w:color w:val="000000"/>
-                <w:kern w:val="0"/>
-                <w:sz w:val="21"/>
-                <w:szCs w:val="21"/>
-                <w14:ligatures w14:val="none"/>
-              </w:rPr>
-              <w:t>model</w:t>
-            </w:r>
-          </w:p>
-        </w:tc>
-        <w:tc>
-          <w:tcPr>
-            <w:tcW w:w="1975" w:type="dxa"/>
-          </w:tcPr>
-          <w:p>
-            <w:r>
-              <w:t>Test accuracy</w:t>
-            </w:r>
-          </w:p>
-        </w:tc>
-      </w:tr>
-      <w:tr>
-        <w:tc>
-          <w:tcPr>
-            <w:tcW w:w="7375" w:type="dxa"/>
-          </w:tcPr>
-          <w:p/>
-        </w:tc>
-        <w:tc>
-          <w:tcPr>
-            <w:tcW w:w="1975" w:type="dxa"/>
-          </w:tcPr>
-          <w:p/>
-        </w:tc>
-      </w:tr>
-      <w:tr>
-        <w:tc>
-          <w:tcPr>
-            <w:tcW w:w="7375" w:type="dxa"/>
-          </w:tcPr>
-          <w:p/>
-        </w:tc>
-        <w:tc>
-          <w:tcPr>
-            <w:tcW w:w="1975" w:type="dxa"/>
-          </w:tcPr>
-          <w:p/>
-        </w:tc>
-      </w:tr>
-      <w:tr>
-        <w:tc>
-          <w:tcPr>
-            <w:tcW w:w="7375" w:type="dxa"/>
-          </w:tcPr>
-          <w:p/>
-        </w:tc>
-        <w:tc>
-          <w:tcPr>
-            <w:tcW w:w="1975" w:type="dxa"/>
-          </w:tcPr>
-          <w:p/>
-        </w:tc>
-      </w:tr>
-    </w:tbl>
-    <w:p/>
     <w:sectPr>
       <w:pgSz w:w="12240" w:h="15840"/>
       <w:pgMar w:top="1440" w:right="1440" w:bottom="1440" w:left="1440" w:header="720" w:footer="720" w:gutter="0"/>
@@ -1270,6 +599,7 @@
   <w:style w:type="character" w:default="1" w:styleId="DefaultParagraphFont">
     <w:name w:val="Default Paragraph Font"/>
     <w:uiPriority w:val="1"/>
+    <w:semiHidden/>
     <w:unhideWhenUsed/>
   </w:style>
   <w:style w:type="table" w:default="1" w:styleId="TableNormal">

</xml_diff>